<commit_message>
Inclusão da Planilha de Riscos
</commit_message>
<xml_diff>
--- a/public/CONTEXTUALIZAÇÃO.docx
+++ b/public/CONTEXTUALIZAÇÃO.docx
@@ -100,57 +100,97 @@
           <w:szCs w:val="24"/>
           <w:lang w:val="pt"/>
         </w:rPr>
-        <w:t xml:space="preserve">Um dos grandes problemas das empresas de varejo é a quantidade de tempo que os clientes enfrentam em filas de pagamento. A sensação de espera em filas não agrada aos consumidores e afeta diretamente a experiência de compra, pois é comum os clientes </w:t>
-      </w:r>
-      <w:r>
-        <w:rPr>
-          <w:rFonts w:ascii="Arial" w:hAnsi="Arial" w:cs="Arial"/>
-          <w:bCs/>
-          <w:sz w:val="24"/>
-          <w:szCs w:val="24"/>
-          <w:lang w:val="pt"/>
-        </w:rPr>
-        <w:t>entrarem na fila de compra</w:t>
-      </w:r>
-      <w:r>
-        <w:rPr>
-          <w:rFonts w:ascii="Arial" w:hAnsi="Arial" w:cs="Arial"/>
-          <w:bCs/>
-          <w:sz w:val="24"/>
-          <w:szCs w:val="24"/>
-          <w:lang w:val="pt"/>
-        </w:rPr>
-        <w:t xml:space="preserve"> e</w:t>
-      </w:r>
-      <w:r>
-        <w:rPr>
-          <w:rFonts w:ascii="Arial" w:hAnsi="Arial" w:cs="Arial"/>
-          <w:bCs/>
-          <w:sz w:val="24"/>
-          <w:szCs w:val="24"/>
-          <w:lang w:val="pt"/>
-        </w:rPr>
-        <w:t xml:space="preserve"> decidir</w:t>
-      </w:r>
-      <w:r>
-        <w:rPr>
-          <w:rFonts w:ascii="Arial" w:hAnsi="Arial" w:cs="Arial"/>
-          <w:bCs/>
-          <w:sz w:val="24"/>
-          <w:szCs w:val="24"/>
-          <w:lang w:val="pt"/>
-        </w:rPr>
-        <w:t>em</w:t>
-      </w:r>
-      <w:r>
-        <w:rPr>
-          <w:rFonts w:ascii="Arial" w:hAnsi="Arial" w:cs="Arial"/>
-          <w:bCs/>
-          <w:sz w:val="24"/>
-          <w:szCs w:val="24"/>
-          <w:lang w:val="pt"/>
-        </w:rPr>
-        <w:t xml:space="preserve"> se irão prosseguir ou não com a compra</w:t>
+        <w:t xml:space="preserve">Um dos grandes problemas das empresas de varejo é a quantidade de tempo que os clientes enfrentam em filas de pagamento. A sensação de espera não agrada aos consumidores e afeta diretamente a experiência de compra, </w:t>
+      </w:r>
+      <w:r>
+        <w:rPr>
+          <w:rFonts w:ascii="Arial" w:hAnsi="Arial" w:cs="Arial"/>
+          <w:bCs/>
+          <w:sz w:val="24"/>
+          <w:szCs w:val="24"/>
+          <w:lang w:val="pt"/>
+        </w:rPr>
+        <w:t>fazendo com</w:t>
+      </w:r>
+      <w:r>
+        <w:rPr>
+          <w:rFonts w:ascii="Arial" w:hAnsi="Arial" w:cs="Arial"/>
+          <w:bCs/>
+          <w:sz w:val="24"/>
+          <w:szCs w:val="24"/>
+          <w:lang w:val="pt"/>
+        </w:rPr>
+        <w:t xml:space="preserve"> </w:t>
+      </w:r>
+      <w:r>
+        <w:rPr>
+          <w:rFonts w:ascii="Arial" w:hAnsi="Arial" w:cs="Arial"/>
+          <w:bCs/>
+          <w:sz w:val="24"/>
+          <w:szCs w:val="24"/>
+          <w:lang w:val="pt"/>
+        </w:rPr>
+        <w:t xml:space="preserve">que </w:t>
+      </w:r>
+      <w:r>
+        <w:rPr>
+          <w:rFonts w:ascii="Arial" w:hAnsi="Arial" w:cs="Arial"/>
+          <w:bCs/>
+          <w:sz w:val="24"/>
+          <w:szCs w:val="24"/>
+          <w:lang w:val="pt"/>
+        </w:rPr>
+        <w:t xml:space="preserve">clientes </w:t>
+      </w:r>
+      <w:r>
+        <w:rPr>
+          <w:rFonts w:ascii="Arial" w:hAnsi="Arial" w:cs="Arial"/>
+          <w:bCs/>
+          <w:sz w:val="24"/>
+          <w:szCs w:val="24"/>
+          <w:lang w:val="pt"/>
+        </w:rPr>
+        <w:t xml:space="preserve">desistiram da compra </w:t>
+      </w:r>
+      <w:r>
+        <w:rPr>
+          <w:rFonts w:ascii="Arial" w:hAnsi="Arial" w:cs="Arial"/>
+          <w:bCs/>
+          <w:sz w:val="24"/>
+          <w:szCs w:val="24"/>
+          <w:lang w:val="pt"/>
+        </w:rPr>
+        <w:t xml:space="preserve">devido à demora </w:t>
+      </w:r>
+      <w:r>
+        <w:rPr>
+          <w:rFonts w:ascii="Arial" w:hAnsi="Arial" w:cs="Arial"/>
+          <w:bCs/>
+          <w:sz w:val="24"/>
+          <w:szCs w:val="24"/>
+          <w:lang w:val="pt"/>
+        </w:rPr>
+        <w:t>no</w:t>
+      </w:r>
+      <w:r>
+        <w:rPr>
+          <w:rFonts w:ascii="Arial" w:hAnsi="Arial" w:cs="Arial"/>
+          <w:bCs/>
+          <w:sz w:val="24"/>
+          <w:szCs w:val="24"/>
+          <w:lang w:val="pt"/>
+        </w:rPr>
+        <w:t xml:space="preserve"> atend</w:t>
+      </w:r>
+      <w:r>
+        <w:rPr>
+          <w:rFonts w:ascii="Arial" w:hAnsi="Arial" w:cs="Arial"/>
+          <w:bCs/>
+          <w:sz w:val="24"/>
+          <w:szCs w:val="24"/>
+          <w:lang w:val="pt"/>
+        </w:rPr>
+        <w:t>imento</w:t>
       </w:r>
       <w:r>
         <w:rPr>
@@ -171,6 +211,326 @@
           <w:lang w:val="pt"/>
         </w:rPr>
         <w:t xml:space="preserve"> </w:t>
+      </w:r>
+    </w:p>
+    <w:p>
+      <w:pPr>
+        <w:spacing w:after="100" w:line="360" w:lineRule="auto"/>
+        <w:jc w:val="both"/>
+        <w:rPr>
+          <w:rFonts w:ascii="Arial" w:hAnsi="Arial" w:cs="Arial"/>
+          <w:bCs/>
+          <w:sz w:val="24"/>
+          <w:szCs w:val="24"/>
+          <w:u w:val="single"/>
+          <w:lang w:val="pt"/>
+        </w:rPr>
+      </w:pPr>
+      <w:r>
+        <w:rPr>
+          <w:rFonts w:ascii="Arial" w:hAnsi="Arial" w:cs="Arial"/>
+          <w:bCs/>
+          <w:sz w:val="24"/>
+          <w:szCs w:val="24"/>
+          <w:lang w:val="pt"/>
+        </w:rPr>
+        <w:t>Em casos de "abandono" da fila,</w:t>
+      </w:r>
+      <w:r>
+        <w:rPr>
+          <w:rFonts w:ascii="Arial" w:hAnsi="Arial" w:cs="Arial"/>
+          <w:bCs/>
+          <w:sz w:val="24"/>
+          <w:szCs w:val="24"/>
+          <w:lang w:val="pt"/>
+        </w:rPr>
+        <w:t xml:space="preserve"> </w:t>
+      </w:r>
+      <w:r>
+        <w:rPr>
+          <w:rFonts w:ascii="Arial" w:hAnsi="Arial" w:cs="Arial"/>
+          <w:bCs/>
+          <w:sz w:val="24"/>
+          <w:szCs w:val="24"/>
+          <w:lang w:val="pt"/>
+        </w:rPr>
+        <w:t>os produtos fica</w:t>
+      </w:r>
+      <w:r>
+        <w:rPr>
+          <w:rFonts w:ascii="Arial" w:hAnsi="Arial" w:cs="Arial"/>
+          <w:bCs/>
+          <w:sz w:val="24"/>
+          <w:szCs w:val="24"/>
+          <w:lang w:val="pt"/>
+        </w:rPr>
+        <w:t>m</w:t>
+      </w:r>
+      <w:r>
+        <w:rPr>
+          <w:rFonts w:ascii="Arial" w:hAnsi="Arial" w:cs="Arial"/>
+          <w:bCs/>
+          <w:sz w:val="24"/>
+          <w:szCs w:val="24"/>
+          <w:lang w:val="pt"/>
+        </w:rPr>
+        <w:t xml:space="preserve"> fora das prateleiras, exigindo</w:t>
+      </w:r>
+      <w:r>
+        <w:rPr>
+          <w:rFonts w:ascii="Arial" w:hAnsi="Arial" w:cs="Arial"/>
+          <w:bCs/>
+          <w:sz w:val="24"/>
+          <w:szCs w:val="24"/>
+          <w:lang w:val="pt"/>
+        </w:rPr>
+        <w:t xml:space="preserve"> </w:t>
+      </w:r>
+      <w:r>
+        <w:rPr>
+          <w:rFonts w:ascii="Arial" w:hAnsi="Arial" w:cs="Arial"/>
+          <w:bCs/>
+          <w:sz w:val="24"/>
+          <w:szCs w:val="24"/>
+          <w:lang w:val="pt"/>
+        </w:rPr>
+        <w:t>reorganização das mercadorias. Tal cenário é constantemente repetido já que não há investimento em tecnologias de gestão de fila eficiente que possibilite monitorar quantos clientes aguardam atendimento para a efetuação da compra e quantos desistem no meio do caminho.</w:t>
+      </w:r>
+    </w:p>
+    <w:p>
+      <w:pPr>
+        <w:spacing w:after="100" w:line="360" w:lineRule="auto"/>
+        <w:jc w:val="both"/>
+        <w:rPr>
+          <w:rFonts w:ascii="Arial" w:hAnsi="Arial" w:cs="Arial"/>
+          <w:bCs/>
+          <w:sz w:val="24"/>
+          <w:szCs w:val="24"/>
+          <w:lang w:val="pt"/>
+        </w:rPr>
+      </w:pPr>
+    </w:p>
+    <w:p>
+      <w:pPr>
+        <w:spacing w:after="100" w:line="360" w:lineRule="auto"/>
+        <w:jc w:val="both"/>
+        <w:rPr>
+          <w:rFonts w:ascii="Arial" w:eastAsia="Arial" w:hAnsi="Arial" w:cs="Arial"/>
+          <w:b/>
+          <w:sz w:val="28"/>
+          <w:szCs w:val="28"/>
+        </w:rPr>
+      </w:pPr>
+      <w:r>
+        <w:rPr>
+          <w:rFonts w:ascii="Arial" w:hAnsi="Arial" w:cs="Arial"/>
+          <w:b/>
+          <w:sz w:val="28"/>
+          <w:szCs w:val="28"/>
+          <w:lang w:val="pt"/>
+        </w:rPr>
+        <w:t>QUEM SOFRE COM ESTE PROBLEMA?</w:t>
+      </w:r>
+    </w:p>
+    <w:p>
+      <w:pPr>
+        <w:spacing w:after="100" w:line="360" w:lineRule="auto"/>
+        <w:jc w:val="both"/>
+        <w:rPr>
+          <w:rFonts w:ascii="Arial" w:hAnsi="Arial" w:cs="Arial"/>
+          <w:bCs/>
+          <w:sz w:val="24"/>
+          <w:szCs w:val="24"/>
+          <w:lang w:val="pt"/>
+        </w:rPr>
+      </w:pPr>
+      <w:r>
+        <w:rPr>
+          <w:rFonts w:ascii="Arial" w:hAnsi="Arial" w:cs="Arial"/>
+          <w:bCs/>
+          <w:sz w:val="24"/>
+          <w:szCs w:val="24"/>
+          <w:lang w:val="pt"/>
+        </w:rPr>
+        <w:t>Quanto menos tempo de filas de espera, maior será o lucro para o varejista e maior satisfação no atendimento para o cliente, portanto tanto os clientes quantos as empresas sofrem com o problema.</w:t>
+      </w:r>
+    </w:p>
+    <w:p>
+      <w:pPr>
+        <w:spacing w:after="100" w:line="360" w:lineRule="auto"/>
+        <w:jc w:val="both"/>
+        <w:rPr>
+          <w:rFonts w:ascii="Arial" w:hAnsi="Arial" w:cs="Arial"/>
+          <w:bCs/>
+          <w:sz w:val="24"/>
+          <w:szCs w:val="24"/>
+          <w:lang w:val="pt"/>
+        </w:rPr>
+      </w:pPr>
+    </w:p>
+    <w:p>
+      <w:pPr>
+        <w:spacing w:after="100" w:line="360" w:lineRule="auto"/>
+        <w:jc w:val="both"/>
+        <w:rPr>
+          <w:rFonts w:ascii="Arial" w:eastAsia="Arial" w:hAnsi="Arial" w:cs="Arial"/>
+          <w:b/>
+          <w:sz w:val="28"/>
+          <w:szCs w:val="28"/>
+        </w:rPr>
+      </w:pPr>
+      <w:r>
+        <w:rPr>
+          <w:rFonts w:ascii="Arial" w:hAnsi="Arial" w:cs="Arial"/>
+          <w:b/>
+          <w:sz w:val="28"/>
+          <w:szCs w:val="28"/>
+          <w:lang w:val="pt"/>
+        </w:rPr>
+        <w:t>QUANTO CUSTA</w:t>
+      </w:r>
+      <w:r>
+        <w:rPr>
+          <w:rFonts w:ascii="Arial" w:hAnsi="Arial" w:cs="Arial"/>
+          <w:b/>
+          <w:sz w:val="28"/>
+          <w:szCs w:val="28"/>
+          <w:lang w:val="pt"/>
+        </w:rPr>
+        <w:t xml:space="preserve"> O PROBLEMA</w:t>
+      </w:r>
+      <w:r>
+        <w:rPr>
+          <w:rFonts w:ascii="Arial" w:hAnsi="Arial" w:cs="Arial"/>
+          <w:b/>
+          <w:sz w:val="28"/>
+          <w:szCs w:val="28"/>
+          <w:lang w:val="pt"/>
+        </w:rPr>
+        <w:t>?</w:t>
+      </w:r>
+    </w:p>
+    <w:p>
+      <w:pPr>
+        <w:spacing w:after="100" w:line="360" w:lineRule="auto"/>
+        <w:jc w:val="both"/>
+        <w:rPr>
+          <w:rFonts w:ascii="Arial" w:hAnsi="Arial" w:cs="Arial"/>
+          <w:bCs/>
+          <w:sz w:val="24"/>
+          <w:szCs w:val="24"/>
+          <w:lang w:val="pt"/>
+        </w:rPr>
+      </w:pPr>
+      <w:r>
+        <w:rPr>
+          <w:rFonts w:ascii="Arial" w:hAnsi="Arial" w:cs="Arial"/>
+          <w:bCs/>
+          <w:sz w:val="24"/>
+          <w:szCs w:val="24"/>
+          <w:lang w:val="pt"/>
+        </w:rPr>
+        <w:t>Conforme levantamento do</w:t>
+      </w:r>
+      <w:r>
+        <w:rPr>
+          <w:rFonts w:ascii="Arial" w:hAnsi="Arial" w:cs="Arial"/>
+          <w:bCs/>
+          <w:sz w:val="24"/>
+          <w:szCs w:val="24"/>
+          <w:lang w:val="pt"/>
+        </w:rPr>
+        <w:t xml:space="preserve"> site</w:t>
+      </w:r>
+      <w:r>
+        <w:rPr>
+          <w:rFonts w:ascii="Arial" w:hAnsi="Arial" w:cs="Arial"/>
+          <w:bCs/>
+          <w:sz w:val="24"/>
+          <w:szCs w:val="24"/>
+          <w:lang w:val="pt"/>
+        </w:rPr>
+        <w:t xml:space="preserve"> </w:t>
+      </w:r>
+      <w:proofErr w:type="spellStart"/>
+      <w:r>
+        <w:rPr>
+          <w:rFonts w:ascii="Arial" w:hAnsi="Arial" w:cs="Arial"/>
+          <w:bCs/>
+          <w:sz w:val="24"/>
+          <w:szCs w:val="24"/>
+          <w:lang w:val="pt"/>
+        </w:rPr>
+        <w:t>Retail</w:t>
+      </w:r>
+      <w:proofErr w:type="spellEnd"/>
+      <w:r>
+        <w:rPr>
+          <w:rFonts w:ascii="Arial" w:hAnsi="Arial" w:cs="Arial"/>
+          <w:bCs/>
+          <w:sz w:val="24"/>
+          <w:szCs w:val="24"/>
+          <w:lang w:val="pt"/>
+        </w:rPr>
+        <w:t xml:space="preserve"> </w:t>
+      </w:r>
+      <w:proofErr w:type="spellStart"/>
+      <w:r>
+        <w:rPr>
+          <w:rFonts w:ascii="Arial" w:hAnsi="Arial" w:cs="Arial"/>
+          <w:bCs/>
+          <w:sz w:val="24"/>
+          <w:szCs w:val="24"/>
+          <w:lang w:val="pt"/>
+        </w:rPr>
+        <w:t>Reimagined</w:t>
+      </w:r>
+      <w:proofErr w:type="spellEnd"/>
+      <w:r>
+        <w:rPr>
+          <w:rFonts w:ascii="Arial" w:hAnsi="Arial" w:cs="Arial"/>
+          <w:bCs/>
+          <w:sz w:val="24"/>
+          <w:szCs w:val="24"/>
+          <w:lang w:val="pt"/>
+        </w:rPr>
+        <w:t>, cerca de 85% dos brasileiros já desistiram das compras por causa de filas e serviço ruim. O tempo de espera impacta diretamente na formação de opinião dos consumidores a respeito dos serviços.</w:t>
+      </w:r>
+    </w:p>
+    <w:p>
+      <w:pPr>
+        <w:spacing w:after="100" w:line="360" w:lineRule="auto"/>
+        <w:jc w:val="both"/>
+        <w:rPr>
+          <w:rFonts w:ascii="Arial" w:hAnsi="Arial" w:cs="Arial"/>
+          <w:bCs/>
+          <w:sz w:val="24"/>
+          <w:szCs w:val="24"/>
+          <w:lang w:val="pt"/>
+        </w:rPr>
+      </w:pPr>
+    </w:p>
+    <w:p>
+      <w:pPr>
+        <w:spacing w:after="100" w:line="360" w:lineRule="auto"/>
+        <w:jc w:val="both"/>
+        <w:rPr>
+          <w:rFonts w:ascii="Arial" w:hAnsi="Arial" w:cs="Arial"/>
+          <w:b/>
+          <w:sz w:val="28"/>
+          <w:szCs w:val="28"/>
+          <w:lang w:val="pt"/>
+        </w:rPr>
+      </w:pPr>
+      <w:r>
+        <w:rPr>
+          <w:rFonts w:ascii="Arial" w:hAnsi="Arial" w:cs="Arial"/>
+          <w:b/>
+          <w:sz w:val="28"/>
+          <w:szCs w:val="28"/>
+          <w:lang w:val="pt"/>
+        </w:rPr>
+        <w:t>DEMANDA</w:t>
       </w:r>
       <w:bookmarkStart w:id="0" w:name="_GoBack"/>
       <w:bookmarkEnd w:id="0"/>
@@ -181,21 +541,80 @@
         <w:jc w:val="both"/>
         <w:rPr>
           <w:rFonts w:ascii="Arial" w:hAnsi="Arial" w:cs="Arial"/>
-          <w:bCs/>
-          <w:sz w:val="24"/>
-          <w:szCs w:val="24"/>
-          <w:lang w:val="pt"/>
-        </w:rPr>
-      </w:pPr>
-      <w:r>
-        <w:rPr>
-          <w:rFonts w:ascii="Arial" w:hAnsi="Arial" w:cs="Arial"/>
-          <w:bCs/>
-          <w:sz w:val="24"/>
-          <w:szCs w:val="24"/>
-          <w:lang w:val="pt"/>
-        </w:rPr>
-        <w:t>Em casos de "abandono" da fila, devido à demora para ser atendido, é comum os produtos ficarem fora das prateleiras, exigindo constante reorganização das mercadorias. Tal cenário é constantemente repetido já que não há investimento em tecnologias de gestão de fila eficiente que possibilite monitorar quantos clientes aguardam atendimento para a efetuação da compra e quantos desistem no meio do caminho.</w:t>
+          <w:b/>
+          <w:sz w:val="28"/>
+          <w:szCs w:val="28"/>
+          <w:lang w:val="pt"/>
+        </w:rPr>
+      </w:pPr>
+      <w:r>
+        <w:rPr>
+          <w:rFonts w:ascii="Arial" w:hAnsi="Arial" w:cs="Arial"/>
+          <w:bCs/>
+          <w:sz w:val="24"/>
+          <w:szCs w:val="24"/>
+          <w:lang w:val="pt"/>
+        </w:rPr>
+        <w:t>A</w:t>
+      </w:r>
+    </w:p>
+    <w:p>
+      <w:pPr>
+        <w:spacing w:after="100" w:line="360" w:lineRule="auto"/>
+        <w:jc w:val="both"/>
+        <w:rPr>
+          <w:rFonts w:ascii="Arial" w:hAnsi="Arial" w:cs="Arial"/>
+          <w:b/>
+          <w:sz w:val="28"/>
+          <w:szCs w:val="28"/>
+          <w:lang w:val="pt"/>
+        </w:rPr>
+      </w:pPr>
+    </w:p>
+    <w:p>
+      <w:pPr>
+        <w:spacing w:after="100" w:line="360" w:lineRule="auto"/>
+        <w:jc w:val="both"/>
+        <w:rPr>
+          <w:rFonts w:ascii="Arial" w:hAnsi="Arial" w:cs="Arial"/>
+          <w:b/>
+          <w:sz w:val="28"/>
+          <w:szCs w:val="28"/>
+        </w:rPr>
+      </w:pPr>
+      <w:r>
+        <w:rPr>
+          <w:rFonts w:ascii="Arial" w:hAnsi="Arial" w:cs="Arial"/>
+          <w:b/>
+          <w:sz w:val="28"/>
+          <w:szCs w:val="28"/>
+          <w:lang w:val="pt"/>
+        </w:rPr>
+        <w:t>TECNOLOGIAS E MOVIMENTOS EXISTENTES PARA SOLUCIONAR O PROBLEMA</w:t>
+      </w:r>
+    </w:p>
+    <w:p>
+      <w:pPr>
+        <w:spacing w:after="100" w:line="360" w:lineRule="auto"/>
+        <w:jc w:val="both"/>
+        <w:rPr>
+          <w:rFonts w:ascii="Arial" w:hAnsi="Arial" w:cs="Arial"/>
+          <w:bCs/>
+          <w:sz w:val="24"/>
+          <w:szCs w:val="24"/>
+          <w:lang w:val="pt"/>
+        </w:rPr>
+      </w:pPr>
+      <w:r>
+        <w:rPr>
+          <w:rFonts w:ascii="Arial" w:hAnsi="Arial" w:cs="Arial"/>
+          <w:bCs/>
+          <w:sz w:val="24"/>
+          <w:szCs w:val="24"/>
+          <w:lang w:val="pt"/>
+        </w:rPr>
+        <w:lastRenderedPageBreak/>
+        <w:t>A</w:t>
       </w:r>
     </w:p>
     <w:p>
@@ -230,108 +649,49 @@
           <w:szCs w:val="28"/>
           <w:lang w:val="pt"/>
         </w:rPr>
-        <w:t>QUEM SOFRE COM ESTE PROBLEMA?</w:t>
-      </w:r>
-    </w:p>
-    <w:p>
-      <w:pPr>
-        <w:spacing w:after="100" w:line="360" w:lineRule="auto"/>
-        <w:jc w:val="both"/>
-        <w:rPr>
-          <w:rFonts w:ascii="Arial" w:hAnsi="Arial" w:cs="Arial"/>
-          <w:bCs/>
-          <w:sz w:val="24"/>
-          <w:szCs w:val="24"/>
-          <w:lang w:val="pt"/>
-        </w:rPr>
-      </w:pPr>
-      <w:r>
-        <w:rPr>
-          <w:rFonts w:ascii="Arial" w:hAnsi="Arial" w:cs="Arial"/>
-          <w:bCs/>
-          <w:sz w:val="24"/>
-          <w:szCs w:val="24"/>
-          <w:lang w:val="pt"/>
-        </w:rPr>
-        <w:t>Quanto menos tempo de filas de espera, maior será o lucro para o varejista e maior satisfação no atendimento para o cliente, portanto tanto os clientes quantos as empresas sofrem com o problema.</w:t>
-      </w:r>
-    </w:p>
-    <w:p>
-      <w:pPr>
-        <w:spacing w:after="100" w:line="360" w:lineRule="auto"/>
-        <w:jc w:val="both"/>
-        <w:rPr>
-          <w:rFonts w:ascii="Arial" w:hAnsi="Arial" w:cs="Arial"/>
-          <w:bCs/>
-          <w:sz w:val="24"/>
-          <w:szCs w:val="24"/>
-          <w:lang w:val="pt"/>
-        </w:rPr>
-      </w:pPr>
-    </w:p>
-    <w:p>
-      <w:pPr>
-        <w:spacing w:after="100" w:line="360" w:lineRule="auto"/>
-        <w:jc w:val="both"/>
-        <w:rPr>
-          <w:rFonts w:ascii="Arial" w:eastAsia="Arial" w:hAnsi="Arial" w:cs="Arial"/>
-          <w:b/>
-          <w:sz w:val="28"/>
-          <w:szCs w:val="28"/>
-        </w:rPr>
-      </w:pPr>
-      <w:r>
-        <w:rPr>
-          <w:rFonts w:ascii="Arial" w:hAnsi="Arial" w:cs="Arial"/>
-          <w:b/>
-          <w:sz w:val="28"/>
-          <w:szCs w:val="28"/>
-          <w:lang w:val="pt"/>
-        </w:rPr>
-        <w:t>QUANTO CUSTA</w:t>
-      </w:r>
-      <w:r>
-        <w:rPr>
-          <w:rFonts w:ascii="Arial" w:hAnsi="Arial" w:cs="Arial"/>
-          <w:b/>
-          <w:sz w:val="28"/>
-          <w:szCs w:val="28"/>
-          <w:lang w:val="pt"/>
-        </w:rPr>
-        <w:t xml:space="preserve"> O PROBLEMA</w:t>
-      </w:r>
-      <w:r>
-        <w:rPr>
-          <w:rFonts w:ascii="Arial" w:hAnsi="Arial" w:cs="Arial"/>
-          <w:b/>
-          <w:sz w:val="28"/>
-          <w:szCs w:val="28"/>
-          <w:lang w:val="pt"/>
-        </w:rPr>
-        <w:t>?</w:t>
-      </w:r>
-    </w:p>
-    <w:p>
-      <w:pPr>
-        <w:spacing w:after="100" w:line="360" w:lineRule="auto"/>
-        <w:jc w:val="both"/>
-        <w:rPr>
-          <w:rFonts w:ascii="Arial" w:hAnsi="Arial" w:cs="Arial"/>
-          <w:bCs/>
-          <w:sz w:val="24"/>
-          <w:szCs w:val="24"/>
-          <w:lang w:val="pt"/>
-        </w:rPr>
-      </w:pPr>
-      <w:r>
-        <w:rPr>
-          <w:rFonts w:ascii="Arial" w:hAnsi="Arial" w:cs="Arial"/>
-          <w:bCs/>
-          <w:sz w:val="24"/>
-          <w:szCs w:val="24"/>
-          <w:lang w:val="pt"/>
-        </w:rPr>
-        <w:t xml:space="preserve">Conforme levantamento do </w:t>
+        <w:t>FONTES</w:t>
+      </w:r>
+    </w:p>
+    <w:p>
+      <w:pPr>
+        <w:rPr>
+          <w:rFonts w:ascii="Arial" w:hAnsi="Arial" w:cs="Arial"/>
+          <w:bCs/>
+          <w:sz w:val="24"/>
+          <w:szCs w:val="24"/>
+          <w:lang w:val="pt"/>
+        </w:rPr>
+      </w:pPr>
+      <w:r>
+        <w:rPr>
+          <w:rFonts w:ascii="Arial" w:hAnsi="Arial" w:cs="Arial"/>
+          <w:bCs/>
+          <w:sz w:val="24"/>
+          <w:szCs w:val="24"/>
+          <w:lang w:val="pt"/>
+        </w:rPr>
+        <w:t>78% dos varejistas já perderam vendas por deixar consumidor na fila de espera.</w:t>
+      </w:r>
+    </w:p>
+    <w:p>
+      <w:pPr>
+        <w:rPr>
+          <w:rFonts w:ascii="Arial" w:hAnsi="Arial" w:cs="Arial"/>
+          <w:bCs/>
+          <w:sz w:val="24"/>
+          <w:szCs w:val="24"/>
+          <w:lang w:val="pt"/>
+        </w:rPr>
+      </w:pPr>
+      <w:r>
+        <w:rPr>
+          <w:rFonts w:ascii="Arial" w:hAnsi="Arial" w:cs="Arial"/>
+          <w:bCs/>
+          <w:sz w:val="24"/>
+          <w:szCs w:val="24"/>
+          <w:lang w:val="pt"/>
+        </w:rPr>
+        <w:t xml:space="preserve">Blog </w:t>
       </w:r>
       <w:proofErr w:type="spellStart"/>
       <w:r>
@@ -342,7 +702,7 @@
           <w:szCs w:val="24"/>
           <w:lang w:val="pt"/>
         </w:rPr>
-        <w:t>Retail</w:t>
+        <w:t>Neomode</w:t>
       </w:r>
       <w:proofErr w:type="spellEnd"/>
       <w:r>
@@ -353,245 +713,6 @@
           <w:szCs w:val="24"/>
           <w:lang w:val="pt"/>
         </w:rPr>
-        <w:t xml:space="preserve"> </w:t>
-      </w:r>
-      <w:proofErr w:type="spellStart"/>
-      <w:r>
-        <w:rPr>
-          <w:rFonts w:ascii="Arial" w:hAnsi="Arial" w:cs="Arial"/>
-          <w:bCs/>
-          <w:sz w:val="24"/>
-          <w:szCs w:val="24"/>
-          <w:lang w:val="pt"/>
-        </w:rPr>
-        <w:t>Reimagined</w:t>
-      </w:r>
-      <w:proofErr w:type="spellEnd"/>
-      <w:r>
-        <w:rPr>
-          <w:rFonts w:ascii="Arial" w:hAnsi="Arial" w:cs="Arial"/>
-          <w:bCs/>
-          <w:sz w:val="24"/>
-          <w:szCs w:val="24"/>
-          <w:lang w:val="pt"/>
-        </w:rPr>
-        <w:t>, cerca de 85% dos brasileiros já desistiram das compras por causa de filas e serviço ruim. O tempo de espera impacta diretamente na formação de opinião dos consumidores a respeito dos serviços.</w:t>
-      </w:r>
-    </w:p>
-    <w:p>
-      <w:pPr>
-        <w:spacing w:after="100" w:line="360" w:lineRule="auto"/>
-        <w:jc w:val="both"/>
-        <w:rPr>
-          <w:rFonts w:ascii="Arial" w:hAnsi="Arial" w:cs="Arial"/>
-          <w:bCs/>
-          <w:sz w:val="24"/>
-          <w:szCs w:val="24"/>
-          <w:lang w:val="pt"/>
-        </w:rPr>
-      </w:pPr>
-    </w:p>
-    <w:p>
-      <w:pPr>
-        <w:spacing w:after="100" w:line="360" w:lineRule="auto"/>
-        <w:jc w:val="both"/>
-        <w:rPr>
-          <w:rFonts w:ascii="Arial" w:hAnsi="Arial" w:cs="Arial"/>
-          <w:b/>
-          <w:sz w:val="28"/>
-          <w:szCs w:val="28"/>
-          <w:lang w:val="pt"/>
-        </w:rPr>
-      </w:pPr>
-      <w:r>
-        <w:rPr>
-          <w:rFonts w:ascii="Arial" w:hAnsi="Arial" w:cs="Arial"/>
-          <w:b/>
-          <w:sz w:val="28"/>
-          <w:szCs w:val="28"/>
-          <w:lang w:val="pt"/>
-        </w:rPr>
-        <w:t>DEMANDA</w:t>
-      </w:r>
-    </w:p>
-    <w:p>
-      <w:pPr>
-        <w:spacing w:after="100" w:line="360" w:lineRule="auto"/>
-        <w:jc w:val="both"/>
-        <w:rPr>
-          <w:rFonts w:ascii="Arial" w:hAnsi="Arial" w:cs="Arial"/>
-          <w:b/>
-          <w:sz w:val="28"/>
-          <w:szCs w:val="28"/>
-          <w:lang w:val="pt"/>
-        </w:rPr>
-      </w:pPr>
-      <w:r>
-        <w:rPr>
-          <w:rFonts w:ascii="Arial" w:hAnsi="Arial" w:cs="Arial"/>
-          <w:bCs/>
-          <w:sz w:val="24"/>
-          <w:szCs w:val="24"/>
-          <w:lang w:val="pt"/>
-        </w:rPr>
-        <w:t>A</w:t>
-      </w:r>
-    </w:p>
-    <w:p>
-      <w:pPr>
-        <w:spacing w:after="100" w:line="360" w:lineRule="auto"/>
-        <w:jc w:val="both"/>
-        <w:rPr>
-          <w:rFonts w:ascii="Arial" w:hAnsi="Arial" w:cs="Arial"/>
-          <w:b/>
-          <w:sz w:val="28"/>
-          <w:szCs w:val="28"/>
-          <w:lang w:val="pt"/>
-        </w:rPr>
-      </w:pPr>
-    </w:p>
-    <w:p>
-      <w:pPr>
-        <w:spacing w:after="100" w:line="360" w:lineRule="auto"/>
-        <w:jc w:val="both"/>
-        <w:rPr>
-          <w:rFonts w:ascii="Arial" w:hAnsi="Arial" w:cs="Arial"/>
-          <w:b/>
-          <w:sz w:val="28"/>
-          <w:szCs w:val="28"/>
-        </w:rPr>
-      </w:pPr>
-      <w:r>
-        <w:rPr>
-          <w:rFonts w:ascii="Arial" w:hAnsi="Arial" w:cs="Arial"/>
-          <w:b/>
-          <w:sz w:val="28"/>
-          <w:szCs w:val="28"/>
-          <w:lang w:val="pt"/>
-        </w:rPr>
-        <w:lastRenderedPageBreak/>
-        <w:t>TECNOLOGIAS E MOVIMENTOS EXISTENTES PARA SOLUCIONAR O PROBLEMA</w:t>
-      </w:r>
-    </w:p>
-    <w:p>
-      <w:pPr>
-        <w:spacing w:after="100" w:line="360" w:lineRule="auto"/>
-        <w:jc w:val="both"/>
-        <w:rPr>
-          <w:rFonts w:ascii="Arial" w:hAnsi="Arial" w:cs="Arial"/>
-          <w:bCs/>
-          <w:sz w:val="24"/>
-          <w:szCs w:val="24"/>
-          <w:lang w:val="pt"/>
-        </w:rPr>
-      </w:pPr>
-      <w:r>
-        <w:rPr>
-          <w:rFonts w:ascii="Arial" w:hAnsi="Arial" w:cs="Arial"/>
-          <w:bCs/>
-          <w:sz w:val="24"/>
-          <w:szCs w:val="24"/>
-          <w:lang w:val="pt"/>
-        </w:rPr>
-        <w:t>A</w:t>
-      </w:r>
-    </w:p>
-    <w:p>
-      <w:pPr>
-        <w:spacing w:after="100" w:line="360" w:lineRule="auto"/>
-        <w:jc w:val="both"/>
-        <w:rPr>
-          <w:rFonts w:ascii="Arial" w:hAnsi="Arial" w:cs="Arial"/>
-          <w:bCs/>
-          <w:sz w:val="24"/>
-          <w:szCs w:val="24"/>
-          <w:lang w:val="pt"/>
-        </w:rPr>
-      </w:pPr>
-    </w:p>
-    <w:p>
-      <w:pPr>
-        <w:spacing w:after="100" w:line="360" w:lineRule="auto"/>
-        <w:jc w:val="both"/>
-        <w:rPr>
-          <w:rFonts w:ascii="Arial" w:eastAsia="Arial" w:hAnsi="Arial" w:cs="Arial"/>
-          <w:b/>
-          <w:sz w:val="28"/>
-          <w:szCs w:val="28"/>
-        </w:rPr>
-      </w:pPr>
-      <w:r>
-        <w:rPr>
-          <w:rFonts w:ascii="Arial" w:hAnsi="Arial" w:cs="Arial"/>
-          <w:b/>
-          <w:sz w:val="28"/>
-          <w:szCs w:val="28"/>
-          <w:lang w:val="pt"/>
-        </w:rPr>
-        <w:t>FONTES</w:t>
-      </w:r>
-    </w:p>
-    <w:p>
-      <w:pPr>
-        <w:rPr>
-          <w:rFonts w:ascii="Arial" w:hAnsi="Arial" w:cs="Arial"/>
-          <w:bCs/>
-          <w:sz w:val="24"/>
-          <w:szCs w:val="24"/>
-          <w:lang w:val="pt"/>
-        </w:rPr>
-      </w:pPr>
-      <w:r>
-        <w:rPr>
-          <w:rFonts w:ascii="Arial" w:hAnsi="Arial" w:cs="Arial"/>
-          <w:bCs/>
-          <w:sz w:val="24"/>
-          <w:szCs w:val="24"/>
-          <w:lang w:val="pt"/>
-        </w:rPr>
-        <w:t>78% dos varejistas já perderam vendas por deixar consumidor na fila de espera.</w:t>
-      </w:r>
-    </w:p>
-    <w:p>
-      <w:pPr>
-        <w:rPr>
-          <w:rFonts w:ascii="Arial" w:hAnsi="Arial" w:cs="Arial"/>
-          <w:bCs/>
-          <w:sz w:val="24"/>
-          <w:szCs w:val="24"/>
-          <w:lang w:val="pt"/>
-        </w:rPr>
-      </w:pPr>
-      <w:r>
-        <w:rPr>
-          <w:rFonts w:ascii="Arial" w:hAnsi="Arial" w:cs="Arial"/>
-          <w:bCs/>
-          <w:sz w:val="24"/>
-          <w:szCs w:val="24"/>
-          <w:lang w:val="pt"/>
-        </w:rPr>
-        <w:t xml:space="preserve">Blog </w:t>
-      </w:r>
-      <w:proofErr w:type="spellStart"/>
-      <w:r>
-        <w:rPr>
-          <w:rFonts w:ascii="Arial" w:hAnsi="Arial" w:cs="Arial"/>
-          <w:bCs/>
-          <w:sz w:val="24"/>
-          <w:szCs w:val="24"/>
-          <w:lang w:val="pt"/>
-        </w:rPr>
-        <w:t>Neomode</w:t>
-      </w:r>
-      <w:proofErr w:type="spellEnd"/>
-      <w:r>
-        <w:rPr>
-          <w:rFonts w:ascii="Arial" w:hAnsi="Arial" w:cs="Arial"/>
-          <w:bCs/>
-          <w:sz w:val="24"/>
-          <w:szCs w:val="24"/>
-          <w:lang w:val="pt"/>
-        </w:rPr>
         <w:t>, publicado em 16 de agosto de 2018. Disponível em: &lt; http://blog.neomode.com.br/78-dos-varejistas-ja-perderam-vendas-por-deixar-consumidor-na-fila-de-espera/ &gt;.</w:t>
       </w:r>
     </w:p>
@@ -730,7 +851,18 @@
           <w:szCs w:val="24"/>
           <w:lang w:val="pt"/>
         </w:rPr>
-        <w:t>Pesquisa revela que o tamanho das filas leva</w:t>
+        <w:t xml:space="preserve">Pesquisa revela que </w:t>
+      </w:r>
+      <w:proofErr w:type="gramStart"/>
+      <w:r>
+        <w:rPr>
+          <w:rFonts w:ascii="Arial" w:hAnsi="Arial" w:cs="Arial"/>
+          <w:bCs/>
+          <w:sz w:val="24"/>
+          <w:szCs w:val="24"/>
+          <w:lang w:val="pt"/>
+        </w:rPr>
+        <w:t>o tamanho das filas leva</w:t>
       </w:r>
       <w:r>
         <w:rPr>
@@ -742,6 +874,7 @@
         </w:rPr>
         <w:t>m</w:t>
       </w:r>
+      <w:proofErr w:type="gramEnd"/>
       <w:r>
         <w:rPr>
           <w:rFonts w:ascii="Arial" w:hAnsi="Arial" w:cs="Arial"/>
@@ -951,6 +1084,7 @@
     <w:lsdException w:name="HTML Sample" w:semiHidden="1" w:unhideWhenUsed="1"/>
     <w:lsdException w:name="HTML Typewriter" w:semiHidden="1" w:unhideWhenUsed="1"/>
     <w:lsdException w:name="HTML Variable" w:semiHidden="1" w:unhideWhenUsed="1"/>
+    <w:lsdException w:name="Normal Table" w:semiHidden="1" w:unhideWhenUsed="1"/>
     <w:lsdException w:name="annotation subject" w:semiHidden="1" w:unhideWhenUsed="1"/>
     <w:lsdException w:name="No List" w:semiHidden="1" w:unhideWhenUsed="1"/>
     <w:lsdException w:name="Outline List 1" w:semiHidden="1" w:unhideWhenUsed="1"/>
@@ -996,9 +1130,11 @@
     <w:lsdException w:name="Table Subtle 1" w:semiHidden="1" w:unhideWhenUsed="1"/>
     <w:lsdException w:name="Table Subtle 2" w:semiHidden="1" w:unhideWhenUsed="1"/>
     <w:lsdException w:name="Table Web 1" w:semiHidden="1" w:unhideWhenUsed="1"/>
+    <w:lsdException w:name="Table Web 2" w:semiHidden="1" w:unhideWhenUsed="1"/>
     <w:lsdException w:name="Table Web 3" w:semiHidden="1" w:unhideWhenUsed="1"/>
     <w:lsdException w:name="Balloon Text" w:semiHidden="1" w:unhideWhenUsed="1"/>
     <w:lsdException w:name="Table Grid" w:uiPriority="39"/>
+    <w:lsdException w:name="Table Theme" w:semiHidden="1" w:unhideWhenUsed="1"/>
     <w:lsdException w:name="Placeholder Text" w:semiHidden="1"/>
     <w:lsdException w:name="No Spacing" w:uiPriority="1" w:qFormat="1"/>
     <w:lsdException w:name="Light Shading" w:uiPriority="60"/>

</xml_diff>